<commit_message>
some fix on document
</commit_message>
<xml_diff>
--- a/AI-AGENT训练营项目报告.docx
+++ b/AI-AGENT训练营项目报告.docx
@@ -205,13 +205,6 @@
           <w:shd w:val="clear" w:color="auto" w:fill="FFFFFF"/>
         </w:rPr>
         <w:t>项目概述</w:t>
-      </w:r>
-      <w:r>
-        <w:rPr>
-          <w:rFonts w:hint="eastAsia"/>
-          <w:shd w:val="clear" w:color="auto" w:fill="FFFFFF"/>
-        </w:rPr>
-        <w:t>（必写）</w:t>
       </w:r>
       <w:r>
         <w:rPr>
@@ -324,7 +317,6 @@
       <w:pPr>
         <w:ind w:firstLine="420"/>
         <w:rPr>
-          <w:rFonts w:hint="eastAsia"/>
           <w:shd w:val="clear" w:color="auto" w:fill="FFFFFF"/>
         </w:rPr>
       </w:pPr>
@@ -443,7 +435,6 @@
     <w:p>
       <w:pPr>
         <w:rPr>
-          <w:rFonts w:hint="eastAsia"/>
           <w:shd w:val="clear" w:color="auto" w:fill="FFFFFF"/>
         </w:rPr>
       </w:pPr>
@@ -660,28 +651,14 @@
         </w:tabs>
         <w:ind w:firstLineChars="0"/>
         <w:rPr>
-          <w:rFonts w:hint="eastAsia"/>
-          <w:shd w:val="clear" w:color="auto" w:fill="FFFFFF"/>
-        </w:rPr>
-      </w:pPr>
-      <w:r>
-        <w:rPr>
-          <w:shd w:val="clear" w:color="auto" w:fill="FFFFFF"/>
-        </w:rPr>
-        <w:t>代码实现</w:t>
-      </w:r>
-      <w:r>
-        <w:rPr>
-          <w:rFonts w:hint="eastAsia"/>
-          <w:shd w:val="clear" w:color="auto" w:fill="FFFFFF"/>
-        </w:rPr>
-        <w:t>（必写）</w:t>
-      </w:r>
-      <w:r>
-        <w:rPr>
-          <w:shd w:val="clear" w:color="auto" w:fill="FFFFFF"/>
-        </w:rPr>
-        <w:t>：</w:t>
+          <w:shd w:val="clear" w:color="auto" w:fill="FFFFFF"/>
+        </w:rPr>
+      </w:pPr>
+      <w:r>
+        <w:rPr>
+          <w:shd w:val="clear" w:color="auto" w:fill="FFFFFF"/>
+        </w:rPr>
+        <w:t>代码实现：</w:t>
       </w:r>
       <w:r>
         <w:rPr>
@@ -758,7 +735,6 @@
         </w:tabs>
         <w:ind w:firstLineChars="0"/>
         <w:rPr>
-          <w:rFonts w:hint="eastAsia"/>
           <w:shd w:val="clear" w:color="auto" w:fill="FFFFFF"/>
         </w:rPr>
       </w:pPr>
@@ -830,46 +806,13 @@
         <w:rPr>
           <w:shd w:val="clear" w:color="auto" w:fill="FFFFFF"/>
         </w:rPr>
-        <w:t>应用场景展示</w:t>
-      </w:r>
-      <w:r>
-        <w:rPr>
-          <w:rFonts w:hint="eastAsia"/>
-          <w:shd w:val="clear" w:color="auto" w:fill="FFFFFF"/>
-        </w:rPr>
-        <w:t>(</w:t>
-      </w:r>
-      <w:r>
-        <w:rPr>
-          <w:rFonts w:hint="eastAsia"/>
-          <w:shd w:val="clear" w:color="auto" w:fill="FFFFFF"/>
-        </w:rPr>
-        <w:t>必写</w:t>
-      </w:r>
-      <w:r>
-        <w:rPr>
-          <w:rFonts w:hint="eastAsia"/>
-          <w:shd w:val="clear" w:color="auto" w:fill="FFFFFF"/>
-        </w:rPr>
-        <w:t>)</w:t>
-      </w:r>
-      <w:r>
-        <w:rPr>
-          <w:shd w:val="clear" w:color="auto" w:fill="FFFFFF"/>
-        </w:rPr>
-        <w:t>：</w:t>
+        <w:t>应用场景展示：</w:t>
       </w:r>
       <w:r>
         <w:rPr>
           <w:shd w:val="clear" w:color="auto" w:fill="FFFFFF"/>
         </w:rPr>
         <w:t xml:space="preserve"> </w:t>
-      </w:r>
-      <w:r>
-        <w:rPr>
-          <w:shd w:val="clear" w:color="auto" w:fill="FFFFFF"/>
-        </w:rPr>
-        <w:t>描述对话机器人的具体应用场景，如客户服务、教育辅导等。</w:t>
       </w:r>
     </w:p>
     <w:tbl>
@@ -899,7 +842,6 @@
                 <w:tab w:val="num" w:pos="720"/>
               </w:tabs>
               <w:rPr>
-                <w:rFonts w:hint="eastAsia"/>
                 <w:shd w:val="clear" w:color="auto" w:fill="FFFFFF"/>
               </w:rPr>
             </w:pPr>
@@ -926,7 +868,6 @@
         <w:pStyle w:val="a3"/>
         <w:ind w:left="440" w:firstLineChars="0" w:firstLine="0"/>
         <w:rPr>
-          <w:rFonts w:hint="eastAsia"/>
           <w:shd w:val="clear" w:color="auto" w:fill="FFFFFF"/>
         </w:rPr>
       </w:pPr>
@@ -951,44 +892,13 @@
           <w:shd w:val="clear" w:color="auto" w:fill="FFFFFF"/>
         </w:rPr>
         <w:lastRenderedPageBreak/>
-        <w:t>功能演示</w:t>
-      </w:r>
-      <w:r>
-        <w:rPr>
-          <w:rFonts w:hint="eastAsia"/>
-          <w:shd w:val="clear" w:color="auto" w:fill="FFFFFF"/>
-        </w:rPr>
-        <w:t>（必写）</w:t>
-      </w:r>
-      <w:r>
-        <w:rPr>
-          <w:shd w:val="clear" w:color="auto" w:fill="FFFFFF"/>
-        </w:rPr>
-        <w:t>：</w:t>
+        <w:t>功能演示：</w:t>
       </w:r>
       <w:r>
         <w:rPr>
           <w:shd w:val="clear" w:color="auto" w:fill="FFFFFF"/>
         </w:rPr>
         <w:t xml:space="preserve"> </w:t>
-      </w:r>
-      <w:r>
-        <w:rPr>
-          <w:shd w:val="clear" w:color="auto" w:fill="FFFFFF"/>
-        </w:rPr>
-        <w:t>列出并展示实现的主要功能，附上</w:t>
-      </w:r>
-      <w:r>
-        <w:rPr>
-          <w:shd w:val="clear" w:color="auto" w:fill="FFFFFF"/>
-        </w:rPr>
-        <w:t>UI</w:t>
-      </w:r>
-      <w:r>
-        <w:rPr>
-          <w:shd w:val="clear" w:color="auto" w:fill="FFFFFF"/>
-        </w:rPr>
-        <w:t>页面截图，直观展示项目成果。</w:t>
       </w:r>
     </w:p>
     <w:tbl>
@@ -1071,6 +981,13 @@
           <w:shd w:val="clear" w:color="auto" w:fill="FFFFFF"/>
         </w:rPr>
       </w:pPr>
+      <w:r>
+        <w:rPr>
+          <w:rFonts w:hint="eastAsia"/>
+          <w:shd w:val="clear" w:color="auto" w:fill="FFFFFF"/>
+        </w:rPr>
+        <w:t>可见，该聊天机器人可以更准确的回答太阳系相关的问题</w:t>
+      </w:r>
     </w:p>
     <w:p>
       <w:pPr>
@@ -1204,7 +1121,6 @@
     <w:p>
       <w:pPr>
         <w:rPr>
-          <w:rFonts w:hint="eastAsia"/>
           <w:shd w:val="clear" w:color="auto" w:fill="FFFFFF"/>
         </w:rPr>
       </w:pPr>
@@ -1340,11 +1256,6 @@
       </w:r>
     </w:p>
     <w:p>
-      <w:pPr>
-        <w:rPr>
-          <w:rFonts w:hint="eastAsia"/>
-        </w:rPr>
-      </w:pPr>
       <w:r>
         <w:rPr>
           <w:rFonts w:hint="eastAsia"/>
@@ -3673,6 +3584,7 @@
   <w:style w:type="character" w:default="1" w:styleId="a0">
     <w:name w:val="Default Paragraph Font"/>
     <w:uiPriority w:val="1"/>
+    <w:semiHidden/>
     <w:unhideWhenUsed/>
   </w:style>
   <w:style w:type="table" w:default="1" w:styleId="a1">

</xml_diff>